<commit_message>
Reverted changes to FMOD designer. Removed library linking for FMOD from project to pragma setting per file. Changed Docs to be unlabeled for company. Modified sound effects for FMOD. Removed Studio files used.
</commit_message>
<xml_diff>
--- a/Docs/UserManual.docx
+++ b/Docs/UserManual.docx
@@ -26,7 +26,7 @@
           <w:r>
             <w:rPr>
               <w:noProof/>
-              <w:lang w:eastAsia="en-GB"/>
+              <w:lang w:val="en-US"/>
             </w:rPr>
             <mc:AlternateContent>
               <mc:Choice Requires="wpg">
@@ -398,7 +398,7 @@
           <w:r>
             <w:rPr>
               <w:noProof/>
-              <w:lang w:eastAsia="en-GB"/>
+              <w:lang w:val="en-US"/>
             </w:rPr>
             <mc:AlternateContent>
               <mc:Choice Requires="wps">
@@ -482,7 +482,7 @@
                                         <w:sz w:val="18"/>
                                         <w:szCs w:val="18"/>
                                       </w:rPr>
-                                      <w:t>recapture games studios</w:t>
+                                      <w:t>Company</w:t>
                                     </w:r>
                                   </w:sdtContent>
                                 </w:sdt>
@@ -582,6 +582,7 @@
                               <w:dataBinding w:prefixMappings="xmlns:ns0='http://schemas.openxmlformats.org/officeDocument/2006/extended-properties' " w:xpath="/ns0:Properties[1]/ns0:Company[1]" w:storeItemID="{6668398D-A668-4E3E-A5EB-62B293D839F1}"/>
                               <w:text/>
                             </w:sdtPr>
+                            <w:sdtEndPr/>
                             <w:sdtContent>
                               <w:r>
                                 <w:rPr>
@@ -590,7 +591,7 @@
                                   <w:sz w:val="18"/>
                                   <w:szCs w:val="18"/>
                                 </w:rPr>
-                                <w:t>recapture games studios</w:t>
+                                <w:t>Company</w:t>
                               </w:r>
                             </w:sdtContent>
                           </w:sdt>
@@ -625,6 +626,7 @@
                               <w:dataBinding w:prefixMappings="xmlns:ns0='http://schemas.microsoft.com/office/2006/coverPageProps' " w:xpath="/ns0:CoverPageProperties[1]/ns0:CompanyAddress[1]" w:storeItemID="{55AF091B-3C7A-41E3-B477-F2FDAA23CFDA}"/>
                               <w:text/>
                             </w:sdtPr>
+                            <w:sdtEndPr/>
                             <w:sdtContent>
                               <w:r>
                                 <w:rPr>
@@ -648,7 +650,7 @@
           <w:r>
             <w:rPr>
               <w:noProof/>
-              <w:lang w:eastAsia="en-GB"/>
+              <w:lang w:val="en-US"/>
             </w:rPr>
             <mc:AlternateContent>
               <mc:Choice Requires="wps">
@@ -919,7 +921,7 @@
           <w:r>
             <w:rPr>
               <w:noProof/>
-              <w:lang w:eastAsia="en-GB"/>
+              <w:lang w:val="en-US"/>
             </w:rPr>
             <mc:AlternateContent>
               <mc:Choice Requires="wps">
@@ -1104,6 +1106,8 @@
             <w:br w:type="page"/>
           </w:r>
         </w:p>
+        <w:bookmarkStart w:id="0" w:name="_GoBack" w:displacedByCustomXml="next"/>
+        <w:bookmarkEnd w:id="0" w:displacedByCustomXml="next"/>
       </w:sdtContent>
     </w:sdt>
     <w:sdt>
@@ -3975,12 +3979,12 @@
       <w:pPr>
         <w:pStyle w:val="Heading1"/>
       </w:pPr>
-      <w:bookmarkStart w:id="0" w:name="_Toc348998980"/>
+      <w:bookmarkStart w:id="1" w:name="_Toc348998980"/>
       <w:r>
         <w:lastRenderedPageBreak/>
         <w:t>Introduction</w:t>
       </w:r>
-      <w:bookmarkEnd w:id="0"/>
+      <w:bookmarkEnd w:id="1"/>
     </w:p>
     <w:p/>
     <w:p>
@@ -4010,7 +4014,7 @@
       <w:r>
         <w:rPr>
           <w:noProof/>
-          <w:lang w:eastAsia="en-GB"/>
+          <w:lang w:val="en-US"/>
         </w:rPr>
         <w:drawing>
           <wp:inline distT="0" distB="0" distL="0" distR="0" wp14:anchorId="03A7F039" wp14:editId="5CB770BB">
@@ -4084,12 +4088,12 @@
       <w:pPr>
         <w:pStyle w:val="Heading1"/>
       </w:pPr>
-      <w:bookmarkStart w:id="1" w:name="_Toc348998981"/>
+      <w:bookmarkStart w:id="2" w:name="_Toc348998981"/>
       <w:r>
         <w:lastRenderedPageBreak/>
         <w:t>How to find the tools and support</w:t>
       </w:r>
-      <w:bookmarkEnd w:id="1"/>
+      <w:bookmarkEnd w:id="2"/>
     </w:p>
     <w:p/>
     <w:p>
@@ -4334,7 +4338,7 @@
       <w:r>
         <w:rPr>
           <w:noProof/>
-          <w:lang w:eastAsia="en-GB"/>
+          <w:lang w:val="en-US"/>
         </w:rPr>
         <w:drawing>
           <wp:inline distT="0" distB="0" distL="0" distR="0">
@@ -4430,7 +4434,7 @@
       <w:pPr>
         <w:pStyle w:val="Heading1"/>
       </w:pPr>
-      <w:bookmarkStart w:id="2" w:name="_Toc348998982"/>
+      <w:bookmarkStart w:id="3" w:name="_Toc348998982"/>
       <w:r>
         <w:lastRenderedPageBreak/>
         <w:t xml:space="preserve">Folder structure </w:t>
@@ -4447,7 +4451,7 @@
       <w:r>
         <w:t>tallation</w:t>
       </w:r>
-      <w:bookmarkEnd w:id="2"/>
+      <w:bookmarkEnd w:id="3"/>
     </w:p>
     <w:p/>
     <w:p>
@@ -4622,14 +4626,14 @@
       <w:pPr>
         <w:pStyle w:val="Heading2"/>
       </w:pPr>
-      <w:bookmarkStart w:id="3" w:name="_Toc348998983"/>
+      <w:bookmarkStart w:id="4" w:name="_Toc348998983"/>
       <w:r>
         <w:t>Bin</w:t>
       </w:r>
       <w:r>
         <w:t xml:space="preserve"> Directory</w:t>
       </w:r>
-      <w:bookmarkEnd w:id="3"/>
+      <w:bookmarkEnd w:id="4"/>
     </w:p>
     <w:p>
       <w:r>
@@ -4661,14 +4665,14 @@
       <w:pPr>
         <w:pStyle w:val="Heading2"/>
       </w:pPr>
-      <w:bookmarkStart w:id="4" w:name="_Toc348998984"/>
+      <w:bookmarkStart w:id="5" w:name="_Toc348998984"/>
       <w:r>
         <w:t>Resources</w:t>
       </w:r>
       <w:r>
         <w:t xml:space="preserve"> Directory</w:t>
       </w:r>
-      <w:bookmarkEnd w:id="4"/>
+      <w:bookmarkEnd w:id="5"/>
     </w:p>
     <w:p>
       <w:r>
@@ -4814,7 +4818,7 @@
       <w:pPr>
         <w:pStyle w:val="Heading2"/>
       </w:pPr>
-      <w:bookmarkStart w:id="5" w:name="_Toc348998985"/>
+      <w:bookmarkStart w:id="6" w:name="_Toc348998985"/>
       <w:proofErr w:type="spellStart"/>
       <w:r>
         <w:t>Utils</w:t>
@@ -4823,7 +4827,7 @@
       <w:r>
         <w:t xml:space="preserve"> Directory</w:t>
       </w:r>
-      <w:bookmarkEnd w:id="5"/>
+      <w:bookmarkEnd w:id="6"/>
     </w:p>
     <w:p>
       <w:r>
@@ -4878,7 +4882,7 @@
       <w:pPr>
         <w:pStyle w:val="Heading1"/>
       </w:pPr>
-      <w:bookmarkStart w:id="6" w:name="_Toc348998986"/>
+      <w:bookmarkStart w:id="7" w:name="_Toc348998986"/>
       <w:r>
         <w:t>How to share what I made in the editor</w:t>
       </w:r>
@@ -4888,7 +4892,7 @@
       <w:r>
         <w:t>?</w:t>
       </w:r>
-      <w:bookmarkEnd w:id="6"/>
+      <w:bookmarkEnd w:id="7"/>
     </w:p>
     <w:p/>
     <w:p>
@@ -5052,7 +5056,7 @@
       <w:pPr>
         <w:pStyle w:val="Heading1"/>
       </w:pPr>
-      <w:bookmarkStart w:id="7" w:name="_Toc348998987"/>
+      <w:bookmarkStart w:id="8" w:name="_Toc348998987"/>
       <w:r>
         <w:t xml:space="preserve">What does game load </w:t>
       </w:r>
@@ -5068,7 +5072,7 @@
       <w:r>
         <w:t>?</w:t>
       </w:r>
-      <w:bookmarkEnd w:id="7"/>
+      <w:bookmarkEnd w:id="8"/>
     </w:p>
     <w:p/>
     <w:p>
@@ -5122,12 +5126,12 @@
       <w:pPr>
         <w:pStyle w:val="Heading1"/>
       </w:pPr>
-      <w:bookmarkStart w:id="8" w:name="_Toc348998988"/>
+      <w:bookmarkStart w:id="9" w:name="_Toc348998988"/>
       <w:r>
         <w:lastRenderedPageBreak/>
         <w:t>What kind of editor it is anyway?</w:t>
       </w:r>
-      <w:bookmarkEnd w:id="8"/>
+      <w:bookmarkEnd w:id="9"/>
     </w:p>
     <w:p/>
     <w:p>
@@ -5313,11 +5317,11 @@
       <w:pPr>
         <w:pStyle w:val="Heading1"/>
       </w:pPr>
-      <w:bookmarkStart w:id="9" w:name="_Toc348998989"/>
+      <w:bookmarkStart w:id="10" w:name="_Toc348998989"/>
       <w:r>
         <w:t>Are there any settings for the editor?</w:t>
       </w:r>
-      <w:bookmarkEnd w:id="9"/>
+      <w:bookmarkEnd w:id="10"/>
     </w:p>
     <w:p/>
     <w:p>
@@ -5336,7 +5340,7 @@
       <w:r>
         <w:rPr>
           <w:noProof/>
-          <w:lang w:eastAsia="en-GB"/>
+          <w:lang w:val="en-US"/>
         </w:rPr>
         <w:drawing>
           <wp:inline distT="0" distB="0" distL="0" distR="0">
@@ -5395,12 +5399,12 @@
       <w:pPr>
         <w:pStyle w:val="Heading1"/>
       </w:pPr>
-      <w:bookmarkStart w:id="10" w:name="_Toc348998990"/>
+      <w:bookmarkStart w:id="11" w:name="_Toc348998990"/>
       <w:r>
         <w:lastRenderedPageBreak/>
         <w:t>How to use the editor</w:t>
       </w:r>
-      <w:bookmarkEnd w:id="10"/>
+      <w:bookmarkEnd w:id="11"/>
     </w:p>
     <w:p/>
     <w:p>
@@ -5426,7 +5430,7 @@
       <w:r>
         <w:rPr>
           <w:noProof/>
-          <w:lang w:eastAsia="en-GB"/>
+          <w:lang w:val="en-US"/>
         </w:rPr>
         <w:drawing>
           <wp:inline distT="0" distB="0" distL="0" distR="0">
@@ -5521,12 +5525,12 @@
       <w:pPr>
         <w:pStyle w:val="Heading2"/>
       </w:pPr>
-      <w:bookmarkStart w:id="11" w:name="_Toc348998991"/>
+      <w:bookmarkStart w:id="12" w:name="_Toc348998991"/>
       <w:r>
         <w:lastRenderedPageBreak/>
         <w:t>Navigating through the editor</w:t>
       </w:r>
-      <w:bookmarkEnd w:id="11"/>
+      <w:bookmarkEnd w:id="12"/>
     </w:p>
     <w:p/>
     <w:p>
@@ -5550,7 +5554,7 @@
       <w:r>
         <w:rPr>
           <w:noProof/>
-          <w:lang w:eastAsia="en-GB"/>
+          <w:lang w:val="en-US"/>
         </w:rPr>
         <w:drawing>
           <wp:inline distT="0" distB="0" distL="0" distR="0">
@@ -5789,12 +5793,12 @@
       <w:pPr>
         <w:pStyle w:val="Heading2"/>
       </w:pPr>
-      <w:bookmarkStart w:id="12" w:name="_Toc348998992"/>
+      <w:bookmarkStart w:id="13" w:name="_Toc348998992"/>
       <w:r>
         <w:lastRenderedPageBreak/>
         <w:t>Layers and the Main Layer</w:t>
       </w:r>
-      <w:bookmarkEnd w:id="12"/>
+      <w:bookmarkEnd w:id="13"/>
     </w:p>
     <w:p/>
     <w:p>
@@ -5886,11 +5890,11 @@
       <w:pPr>
         <w:pStyle w:val="Heading2"/>
       </w:pPr>
-      <w:bookmarkStart w:id="13" w:name="_Toc348998993"/>
+      <w:bookmarkStart w:id="14" w:name="_Toc348998993"/>
       <w:r>
         <w:t>How to add a sprite into the layer?</w:t>
       </w:r>
-      <w:bookmarkEnd w:id="13"/>
+      <w:bookmarkEnd w:id="14"/>
     </w:p>
     <w:p/>
     <w:p>
@@ -5913,7 +5917,7 @@
       <w:r>
         <w:rPr>
           <w:noProof/>
-          <w:lang w:eastAsia="en-GB"/>
+          <w:lang w:val="en-US"/>
         </w:rPr>
         <w:drawing>
           <wp:inline distT="0" distB="0" distL="0" distR="0">
@@ -5991,7 +5995,7 @@
       <w:r>
         <w:rPr>
           <w:noProof/>
-          <w:lang w:eastAsia="en-GB"/>
+          <w:lang w:val="en-US"/>
         </w:rPr>
         <w:drawing>
           <wp:inline distT="0" distB="0" distL="0" distR="0">
@@ -6064,7 +6068,7 @@
       <w:r>
         <w:rPr>
           <w:noProof/>
-          <w:lang w:eastAsia="en-GB"/>
+          <w:lang w:val="en-US"/>
         </w:rPr>
         <w:drawing>
           <wp:inline distT="0" distB="0" distL="0" distR="0">
@@ -6159,7 +6163,7 @@
       <w:r>
         <w:rPr>
           <w:noProof/>
-          <w:lang w:eastAsia="en-GB"/>
+          <w:lang w:val="en-US"/>
         </w:rPr>
         <w:drawing>
           <wp:inline distT="0" distB="0" distL="0" distR="0">
@@ -6257,7 +6261,7 @@
       <w:pPr>
         <w:pStyle w:val="Heading2"/>
       </w:pPr>
-      <w:bookmarkStart w:id="14" w:name="_Toc348998994"/>
+      <w:bookmarkStart w:id="15" w:name="_Toc348998994"/>
       <w:r>
         <w:lastRenderedPageBreak/>
         <w:t>Where can I see properties for this object</w:t>
@@ -6265,7 +6269,7 @@
       <w:r>
         <w:t>?</w:t>
       </w:r>
-      <w:bookmarkEnd w:id="14"/>
+      <w:bookmarkEnd w:id="15"/>
     </w:p>
     <w:p/>
     <w:p>
@@ -6277,7 +6281,7 @@
       <w:r>
         <w:rPr>
           <w:noProof/>
-          <w:lang w:eastAsia="en-GB"/>
+          <w:lang w:val="en-US"/>
         </w:rPr>
         <w:drawing>
           <wp:inline distT="0" distB="0" distL="0" distR="0">
@@ -6386,12 +6390,12 @@
       <w:pPr>
         <w:pStyle w:val="Heading3"/>
       </w:pPr>
-      <w:bookmarkStart w:id="15" w:name="_Toc348998995"/>
+      <w:bookmarkStart w:id="16" w:name="_Toc348998995"/>
       <w:r>
         <w:lastRenderedPageBreak/>
         <w:t>Position</w:t>
       </w:r>
-      <w:bookmarkEnd w:id="15"/>
+      <w:bookmarkEnd w:id="16"/>
       <w:r>
         <w:t xml:space="preserve"> </w:t>
       </w:r>
@@ -6426,7 +6430,7 @@
       <w:r>
         <w:rPr>
           <w:noProof/>
-          <w:lang w:eastAsia="en-GB"/>
+          <w:lang w:val="en-US"/>
         </w:rPr>
         <w:drawing>
           <wp:inline distT="0" distB="0" distL="0" distR="0">
@@ -6480,7 +6484,7 @@
       <w:r>
         <w:rPr>
           <w:noProof/>
-          <w:lang w:eastAsia="en-GB"/>
+          <w:lang w:val="en-US"/>
         </w:rPr>
         <w:drawing>
           <wp:inline distT="0" distB="0" distL="0" distR="0" wp14:anchorId="3151E4B8" wp14:editId="2DC0281C">
@@ -6559,11 +6563,11 @@
       <w:pPr>
         <w:pStyle w:val="Heading3"/>
       </w:pPr>
-      <w:bookmarkStart w:id="16" w:name="_Toc348998996"/>
+      <w:bookmarkStart w:id="17" w:name="_Toc348998996"/>
       <w:r>
         <w:t>Origin</w:t>
       </w:r>
-      <w:bookmarkEnd w:id="16"/>
+      <w:bookmarkEnd w:id="17"/>
     </w:p>
     <w:p>
       <w:pPr>
@@ -6605,11 +6609,11 @@
       <w:pPr>
         <w:pStyle w:val="Heading3"/>
       </w:pPr>
-      <w:bookmarkStart w:id="17" w:name="_Toc348998997"/>
+      <w:bookmarkStart w:id="18" w:name="_Toc348998997"/>
       <w:r>
         <w:t>Rotation</w:t>
       </w:r>
-      <w:bookmarkEnd w:id="17"/>
+      <w:bookmarkEnd w:id="18"/>
     </w:p>
     <w:p>
       <w:r>
@@ -6620,11 +6624,11 @@
       <w:pPr>
         <w:pStyle w:val="Heading3"/>
       </w:pPr>
-      <w:bookmarkStart w:id="18" w:name="_Toc348998998"/>
+      <w:bookmarkStart w:id="19" w:name="_Toc348998998"/>
       <w:r>
         <w:t>Scale</w:t>
       </w:r>
-      <w:bookmarkEnd w:id="18"/>
+      <w:bookmarkEnd w:id="19"/>
     </w:p>
     <w:p>
       <w:r>
@@ -6690,12 +6694,12 @@
       <w:pPr>
         <w:pStyle w:val="Heading3"/>
       </w:pPr>
-      <w:bookmarkStart w:id="19" w:name="_Toc348998999"/>
+      <w:bookmarkStart w:id="20" w:name="_Toc348998999"/>
       <w:r>
         <w:lastRenderedPageBreak/>
         <w:t>Tint</w:t>
       </w:r>
-      <w:bookmarkEnd w:id="19"/>
+      <w:bookmarkEnd w:id="20"/>
     </w:p>
     <w:p>
       <w:r>
@@ -6720,7 +6724,7 @@
       <w:r>
         <w:rPr>
           <w:noProof/>
-          <w:lang w:eastAsia="en-GB"/>
+          <w:lang w:val="en-US"/>
         </w:rPr>
         <w:drawing>
           <wp:inline distT="0" distB="0" distL="0" distR="0">
@@ -6812,7 +6816,7 @@
       <w:pPr>
         <w:pStyle w:val="Heading3"/>
       </w:pPr>
-      <w:bookmarkStart w:id="20" w:name="_Toc348999000"/>
+      <w:bookmarkStart w:id="21" w:name="_Toc348999000"/>
       <w:r>
         <w:t>Trans</w:t>
       </w:r>
@@ -6825,7 +6829,7 @@
       <w:r>
         <w:t>rency</w:t>
       </w:r>
-      <w:bookmarkEnd w:id="20"/>
+      <w:bookmarkEnd w:id="21"/>
     </w:p>
     <w:p>
       <w:r>
@@ -6950,7 +6954,7 @@
       <w:r>
         <w:rPr>
           <w:noProof/>
-          <w:lang w:eastAsia="en-GB"/>
+          <w:lang w:val="en-US"/>
         </w:rPr>
         <w:drawing>
           <wp:inline distT="0" distB="0" distL="0" distR="0">
@@ -7014,11 +7018,11 @@
       <w:pPr>
         <w:pStyle w:val="Heading3"/>
       </w:pPr>
-      <w:bookmarkStart w:id="21" w:name="_Toc348999001"/>
+      <w:bookmarkStart w:id="22" w:name="_Toc348999001"/>
       <w:r>
         <w:t>Flip Horizontally</w:t>
       </w:r>
-      <w:bookmarkEnd w:id="21"/>
+      <w:bookmarkEnd w:id="22"/>
     </w:p>
     <w:p>
       <w:r>
@@ -7032,11 +7036,11 @@
       <w:pPr>
         <w:pStyle w:val="Heading3"/>
       </w:pPr>
-      <w:bookmarkStart w:id="22" w:name="_Toc348999002"/>
+      <w:bookmarkStart w:id="23" w:name="_Toc348999002"/>
       <w:r>
         <w:t>Flip Vertically</w:t>
       </w:r>
-      <w:bookmarkEnd w:id="22"/>
+      <w:bookmarkEnd w:id="23"/>
       <w:r>
         <w:t xml:space="preserve"> </w:t>
       </w:r>
@@ -7061,12 +7065,12 @@
       <w:pPr>
         <w:pStyle w:val="Heading2"/>
       </w:pPr>
-      <w:bookmarkStart w:id="23" w:name="_Toc348999003"/>
+      <w:bookmarkStart w:id="24" w:name="_Toc348999003"/>
       <w:r>
         <w:lastRenderedPageBreak/>
         <w:t>Primitives</w:t>
       </w:r>
-      <w:bookmarkEnd w:id="23"/>
+      <w:bookmarkEnd w:id="24"/>
     </w:p>
     <w:p/>
     <w:p>
@@ -7091,7 +7095,7 @@
       <w:r>
         <w:rPr>
           <w:noProof/>
-          <w:lang w:eastAsia="en-GB"/>
+          <w:lang w:val="en-US"/>
         </w:rPr>
         <w:drawing>
           <wp:inline distT="0" distB="0" distL="0" distR="0">
@@ -7220,12 +7224,12 @@
       <w:pPr>
         <w:pStyle w:val="Heading2"/>
       </w:pPr>
-      <w:bookmarkStart w:id="24" w:name="_Toc348999004"/>
+      <w:bookmarkStart w:id="25" w:name="_Toc348999004"/>
       <w:r>
         <w:lastRenderedPageBreak/>
         <w:t>Game entities</w:t>
       </w:r>
-      <w:bookmarkEnd w:id="24"/>
+      <w:bookmarkEnd w:id="25"/>
     </w:p>
     <w:p/>
     <w:p>
@@ -7250,11 +7254,11 @@
       <w:pPr>
         <w:pStyle w:val="Heading3"/>
       </w:pPr>
-      <w:bookmarkStart w:id="25" w:name="_Toc348999005"/>
+      <w:bookmarkStart w:id="26" w:name="_Toc348999005"/>
       <w:r>
         <w:t>Player</w:t>
       </w:r>
-      <w:bookmarkEnd w:id="25"/>
+      <w:bookmarkEnd w:id="26"/>
     </w:p>
     <w:p>
       <w:r>
@@ -7306,11 +7310,11 @@
       <w:pPr>
         <w:pStyle w:val="Heading3"/>
       </w:pPr>
-      <w:bookmarkStart w:id="26" w:name="_Toc348999006"/>
+      <w:bookmarkStart w:id="27" w:name="_Toc348999006"/>
       <w:r>
         <w:t>Exit</w:t>
       </w:r>
-      <w:bookmarkEnd w:id="26"/>
+      <w:bookmarkEnd w:id="27"/>
     </w:p>
     <w:p>
       <w:r>
@@ -7498,11 +7502,11 @@
       <w:pPr>
         <w:pStyle w:val="Heading2"/>
       </w:pPr>
-      <w:bookmarkStart w:id="27" w:name="_Toc348999007"/>
+      <w:bookmarkStart w:id="28" w:name="_Toc348999007"/>
       <w:r>
         <w:t>Game Enemies</w:t>
       </w:r>
-      <w:bookmarkEnd w:id="27"/>
+      <w:bookmarkEnd w:id="28"/>
       <w:r>
         <w:t xml:space="preserve"> </w:t>
       </w:r>
@@ -7537,7 +7541,7 @@
       <w:pPr>
         <w:pStyle w:val="Heading2"/>
       </w:pPr>
-      <w:bookmarkStart w:id="28" w:name="_Toc348999008"/>
+      <w:bookmarkStart w:id="29" w:name="_Toc348999008"/>
       <w:r>
         <w:lastRenderedPageBreak/>
         <w:t xml:space="preserve">How to run the game with </w:t>
@@ -7548,7 +7552,7 @@
       <w:r>
         <w:t>current level</w:t>
       </w:r>
-      <w:bookmarkEnd w:id="28"/>
+      <w:bookmarkEnd w:id="29"/>
     </w:p>
     <w:p/>
     <w:p>
@@ -7604,7 +7608,7 @@
       <w:r>
         <w:rPr>
           <w:noProof/>
-          <w:lang w:eastAsia="en-GB"/>
+          <w:lang w:val="en-US"/>
         </w:rPr>
         <w:drawing>
           <wp:inline distT="0" distB="0" distL="0" distR="0">
@@ -7685,11 +7689,11 @@
       <w:pPr>
         <w:pStyle w:val="Heading3"/>
       </w:pPr>
-      <w:bookmarkStart w:id="29" w:name="_Toc348999009"/>
+      <w:bookmarkStart w:id="30" w:name="_Toc348999009"/>
       <w:r>
         <w:t>Troubleshooting</w:t>
       </w:r>
-      <w:bookmarkEnd w:id="29"/>
+      <w:bookmarkEnd w:id="30"/>
     </w:p>
     <w:p/>
     <w:p>
@@ -7735,7 +7739,7 @@
       <w:r>
         <w:rPr>
           <w:noProof/>
-          <w:lang w:eastAsia="en-GB"/>
+          <w:lang w:val="en-US"/>
         </w:rPr>
         <w:drawing>
           <wp:inline distT="0" distB="0" distL="0" distR="0">
@@ -7792,12 +7796,12 @@
       <w:pPr>
         <w:pStyle w:val="Heading1"/>
       </w:pPr>
-      <w:bookmarkStart w:id="30" w:name="_Toc348999010"/>
+      <w:bookmarkStart w:id="31" w:name="_Toc348999010"/>
       <w:r>
         <w:lastRenderedPageBreak/>
         <w:t>Game physics</w:t>
       </w:r>
-      <w:bookmarkEnd w:id="30"/>
+      <w:bookmarkEnd w:id="31"/>
     </w:p>
     <w:p/>
     <w:p>
@@ -7918,7 +7922,7 @@
       <w:r>
         <w:rPr>
           <w:noProof/>
-          <w:lang w:eastAsia="en-GB"/>
+          <w:lang w:val="en-US"/>
         </w:rPr>
         <w:drawing>
           <wp:inline distT="0" distB="0" distL="0" distR="0">
@@ -8023,7 +8027,7 @@
       <w:pPr>
         <w:pStyle w:val="Heading2"/>
       </w:pPr>
-      <w:bookmarkStart w:id="31" w:name="_Toc348999011"/>
+      <w:bookmarkStart w:id="32" w:name="_Toc348999011"/>
       <w:r>
         <w:t>Physical</w:t>
       </w:r>
@@ -8036,7 +8040,7 @@
       <w:r>
         <w:t>hapes</w:t>
       </w:r>
-      <w:bookmarkEnd w:id="31"/>
+      <w:bookmarkEnd w:id="32"/>
     </w:p>
     <w:p/>
     <w:p>
@@ -8144,7 +8148,7 @@
       <w:r>
         <w:rPr>
           <w:noProof/>
-          <w:lang w:eastAsia="en-GB"/>
+          <w:lang w:val="en-US"/>
         </w:rPr>
         <w:drawing>
           <wp:inline distT="0" distB="0" distL="0" distR="0">
@@ -8260,7 +8264,7 @@
       <w:pPr>
         <w:pStyle w:val="Heading2"/>
       </w:pPr>
-      <w:bookmarkStart w:id="32" w:name="_Toc348999012"/>
+      <w:bookmarkStart w:id="33" w:name="_Toc348999012"/>
       <w:r>
         <w:lastRenderedPageBreak/>
         <w:t>Making custom shapes</w:t>
@@ -8268,7 +8272,7 @@
       <w:r>
         <w:t xml:space="preserve"> and shapes database</w:t>
       </w:r>
-      <w:bookmarkEnd w:id="32"/>
+      <w:bookmarkEnd w:id="33"/>
     </w:p>
     <w:p/>
     <w:p>
@@ -8278,7 +8282,7 @@
       <w:r>
         <w:rPr>
           <w:noProof/>
-          <w:lang w:eastAsia="en-GB"/>
+          <w:lang w:val="en-US"/>
         </w:rPr>
         <w:drawing>
           <wp:inline distT="0" distB="0" distL="0" distR="0">
@@ -8412,7 +8416,7 @@
       <w:r>
         <w:rPr>
           <w:noProof/>
-          <w:lang w:eastAsia="en-GB"/>
+          <w:lang w:val="en-US"/>
         </w:rPr>
         <w:drawing>
           <wp:inline distT="0" distB="0" distL="0" distR="0">
@@ -8492,7 +8496,7 @@
       <w:pPr>
         <w:pStyle w:val="Heading3"/>
       </w:pPr>
-      <w:bookmarkStart w:id="33" w:name="_Toc348999013"/>
+      <w:bookmarkStart w:id="34" w:name="_Toc348999013"/>
       <w:r>
         <w:lastRenderedPageBreak/>
         <w:t xml:space="preserve">How to load </w:t>
@@ -8500,7 +8504,7 @@
       <w:r>
         <w:t>Custom Shapes Database</w:t>
       </w:r>
-      <w:bookmarkEnd w:id="33"/>
+      <w:bookmarkEnd w:id="34"/>
     </w:p>
     <w:p/>
     <w:p>
@@ -8564,11 +8568,11 @@
       <w:pPr>
         <w:pStyle w:val="Heading3"/>
       </w:pPr>
-      <w:bookmarkStart w:id="34" w:name="_Toc348999014"/>
+      <w:bookmarkStart w:id="35" w:name="_Toc348999014"/>
       <w:r>
         <w:t>Making new custom shape</w:t>
       </w:r>
-      <w:bookmarkEnd w:id="34"/>
+      <w:bookmarkEnd w:id="35"/>
     </w:p>
     <w:p/>
     <w:p>
@@ -8586,7 +8590,7 @@
       <w:r>
         <w:rPr>
           <w:noProof/>
-          <w:lang w:eastAsia="en-GB"/>
+          <w:lang w:val="en-US"/>
         </w:rPr>
         <w:drawing>
           <wp:inline distT="0" distB="0" distL="0" distR="0">
@@ -8651,7 +8655,7 @@
       <w:r>
         <w:rPr>
           <w:noProof/>
-          <w:lang w:eastAsia="en-GB"/>
+          <w:lang w:val="en-US"/>
         </w:rPr>
         <w:drawing>
           <wp:inline distT="0" distB="0" distL="0" distR="0">
@@ -8724,7 +8728,7 @@
       <w:r>
         <w:rPr>
           <w:noProof/>
-          <w:lang w:eastAsia="en-GB"/>
+          <w:lang w:val="en-US"/>
         </w:rPr>
         <w:drawing>
           <wp:inline distT="0" distB="0" distL="0" distR="0">
@@ -8793,7 +8797,7 @@
       <w:r>
         <w:rPr>
           <w:noProof/>
-          <w:lang w:eastAsia="en-GB"/>
+          <w:lang w:val="en-US"/>
         </w:rPr>
         <w:drawing>
           <wp:inline distT="0" distB="0" distL="0" distR="0">
@@ -8859,7 +8863,7 @@
       <w:r>
         <w:rPr>
           <w:noProof/>
-          <w:lang w:eastAsia="en-GB"/>
+          <w:lang w:val="en-US"/>
         </w:rPr>
         <w:drawing>
           <wp:inline distT="0" distB="0" distL="0" distR="0">
@@ -8941,7 +8945,7 @@
       <w:pPr>
         <w:pStyle w:val="Heading3"/>
       </w:pPr>
-      <w:bookmarkStart w:id="35" w:name="_Toc348999015"/>
+      <w:bookmarkStart w:id="36" w:name="_Toc348999015"/>
       <w:r>
         <w:lastRenderedPageBreak/>
         <w:t>It’s</w:t>
@@ -8952,7 +8956,7 @@
       <w:r>
         <w:t>good to define shape for only what you need</w:t>
       </w:r>
-      <w:bookmarkEnd w:id="35"/>
+      <w:bookmarkEnd w:id="36"/>
     </w:p>
     <w:p/>
     <w:p>
@@ -8962,7 +8966,7 @@
       <w:r>
         <w:rPr>
           <w:noProof/>
-          <w:lang w:eastAsia="en-GB"/>
+          <w:lang w:val="en-US"/>
         </w:rPr>
         <w:drawing>
           <wp:inline distT="0" distB="0" distL="0" distR="0">
@@ -9096,11 +9100,11 @@
       <w:pPr>
         <w:pStyle w:val="Heading3"/>
       </w:pPr>
-      <w:bookmarkStart w:id="36" w:name="_Toc348999016"/>
+      <w:bookmarkStart w:id="37" w:name="_Toc348999016"/>
       <w:r>
         <w:t>Shape scaling</w:t>
       </w:r>
-      <w:bookmarkEnd w:id="36"/>
+      <w:bookmarkEnd w:id="37"/>
     </w:p>
     <w:p/>
     <w:p>
@@ -9142,12 +9146,12 @@
       <w:pPr>
         <w:pStyle w:val="Heading3"/>
       </w:pPr>
-      <w:bookmarkStart w:id="37" w:name="_Toc348999017"/>
+      <w:bookmarkStart w:id="38" w:name="_Toc348999017"/>
       <w:r>
         <w:lastRenderedPageBreak/>
         <w:t>One last thing</w:t>
       </w:r>
-      <w:bookmarkEnd w:id="37"/>
+      <w:bookmarkEnd w:id="38"/>
     </w:p>
     <w:p/>
     <w:p>
@@ -9240,7 +9244,7 @@
       <w:r>
         <w:rPr>
           <w:noProof/>
-          <w:lang w:eastAsia="en-GB"/>
+          <w:lang w:val="en-US"/>
         </w:rPr>
         <w:drawing>
           <wp:inline distT="0" distB="0" distL="0" distR="0">
@@ -9299,7 +9303,7 @@
       <w:pPr>
         <w:pStyle w:val="Heading1"/>
       </w:pPr>
-      <w:bookmarkStart w:id="38" w:name="_Toc348999018"/>
+      <w:bookmarkStart w:id="39" w:name="_Toc348999018"/>
       <w:r>
         <w:lastRenderedPageBreak/>
         <w:t xml:space="preserve">Game </w:t>
@@ -9310,7 +9314,7 @@
       <w:r>
         <w:t>s</w:t>
       </w:r>
-      <w:bookmarkEnd w:id="38"/>
+      <w:bookmarkEnd w:id="39"/>
     </w:p>
     <w:p/>
     <w:p>
@@ -9334,12 +9338,7 @@
     </w:p>
     <w:p>
       <w:r>
-        <w:t>I think this image shows</w:t>
-      </w:r>
-      <w:bookmarkStart w:id="39" w:name="_GoBack"/>
-      <w:bookmarkEnd w:id="39"/>
-      <w:r>
-        <w:t xml:space="preserve"> everything you need to know about the </w:t>
+        <w:t xml:space="preserve">I think this image shows everything you need to know about the </w:t>
       </w:r>
       <w:r>
         <w:t>options</w:t>
@@ -9365,7 +9364,7 @@
       <w:r>
         <w:rPr>
           <w:noProof/>
-          <w:lang w:eastAsia="en-GB"/>
+          <w:lang w:val="en-US"/>
         </w:rPr>
         <w:drawing>
           <wp:inline distT="0" distB="0" distL="0" distR="0">
@@ -10684,7 +10683,7 @@
 </file>
 
 <file path=customXml/itemProps2.xml><?xml version="1.0" encoding="utf-8"?>
-<ds:datastoreItem xmlns:ds="http://schemas.openxmlformats.org/officeDocument/2006/customXml" ds:itemID="{5BDCC734-5368-47CF-A5AC-A3A969A17323}">
+<ds:datastoreItem xmlns:ds="http://schemas.openxmlformats.org/officeDocument/2006/customXml" ds:itemID="{6B0399B6-EED3-403E-B4B0-BC0DAA0446FA}">
   <ds:schemaRefs>
     <ds:schemaRef ds:uri="http://schemas.openxmlformats.org/officeDocument/2006/bibliography"/>
   </ds:schemaRefs>

</xml_diff>